<commit_message>
Add download summary button to dashboard customer nutrition
</commit_message>
<xml_diff>
--- a/storage/docx/customer.docx
+++ b/storage/docx/customer.docx
@@ -239,8 +239,6 @@
           <w:r>
             <w:t xml:space="preserve"> </w:t>
           </w:r>
-          <w:bookmarkStart w:id="0" w:name="_GoBack"/>
-          <w:bookmarkEnd w:id="0"/>
           <w:r>
             <w:t>${email}</w:t>
           </w:r>
@@ -256,15 +254,16 @@
             <w:pStyle w:val="Heading4"/>
             <w:jc w:val="center"/>
           </w:pPr>
+          <w:bookmarkStart w:id="0" w:name="_GoBack"/>
           <w:r>
             <w:rPr>
               <w:noProof/>
             </w:rPr>
             <w:drawing>
-              <wp:inline distT="0" distB="0" distL="0" distR="0" wp14:anchorId="73BF7867" wp14:editId="2AED18ED">
-                <wp:extent cx="1828800" cy="309093"/>
-                <wp:effectExtent l="0" t="0" r="0" b="0"/>
-                <wp:docPr id="2" name="Picture 2" descr="HDD:gangsar:Desktop:inutrition.eps"/>
+              <wp:inline distT="0" distB="0" distL="0" distR="0" wp14:anchorId="61A090A9" wp14:editId="71D899CC">
+                <wp:extent cx="1828800" cy="368968"/>
+                <wp:effectExtent l="0" t="0" r="0" b="12065"/>
+                <wp:docPr id="1" name="Picture 1"/>
                 <wp:cNvGraphicFramePr>
                   <a:graphicFrameLocks xmlns:a="http://schemas.openxmlformats.org/drawingml/2006/main" noChangeAspect="1"/>
                 </wp:cNvGraphicFramePr>
@@ -272,7 +271,7 @@
                   <a:graphicData uri="http://schemas.openxmlformats.org/drawingml/2006/picture">
                     <pic:pic xmlns:pic="http://schemas.openxmlformats.org/drawingml/2006/picture">
                       <pic:nvPicPr>
-                        <pic:cNvPr id="0" name="Picture 1" descr="HDD:gangsar:Desktop:inutrition.eps"/>
+                        <pic:cNvPr id="0" name="Picture 1"/>
                         <pic:cNvPicPr>
                           <a:picLocks noChangeAspect="1" noChangeArrowheads="1"/>
                         </pic:cNvPicPr>
@@ -293,7 +292,7 @@
                       <pic:spPr bwMode="auto">
                         <a:xfrm>
                           <a:off x="0" y="0"/>
-                          <a:ext cx="1828800" cy="309093"/>
+                          <a:ext cx="1828800" cy="368968"/>
                         </a:xfrm>
                         <a:prstGeom prst="rect">
                           <a:avLst/>
@@ -309,6 +308,7 @@
               </wp:inline>
             </w:drawing>
           </w:r>
+          <w:bookmarkEnd w:id="0"/>
         </w:p>
         <w:p>
           <w:pPr>

</xml_diff>